<commit_message>
General Update 69 (nice)
-Added and completed GP_11, 12, and 13
-Barebones GP_14
-Added knockback and barrier to Cutter
-Turret now goes hostile on hit
-Fixed immunity bug
-Next update: GP_14, 15, and 16
</commit_message>
<xml_diff>
--- a/Game Design Document (CG-S2020).docx
+++ b/Game Design Document (CG-S2020).docx
@@ -6993,6 +6993,25 @@
         </w:rPr>
         <w:t>Stats:</w:t>
       </w:r>
+      <w:r>
+        <w:rPr>
+          <w:rFonts w:ascii="Times New Roman" w:hAnsi="Times New Roman" w:cs="Times New Roman"/>
+          <w:b/>
+          <w:sz w:val="24"/>
+          <w:szCs w:val="24"/>
+        </w:rPr>
+        <w:t xml:space="preserve"> </w:t>
+      </w:r>
+      <w:r>
+        <w:rPr>
+          <w:rFonts w:ascii="Times New Roman" w:hAnsi="Times New Roman" w:cs="Times New Roman"/>
+          <w:sz w:val="24"/>
+          <w:szCs w:val="24"/>
+        </w:rPr>
+        <w:t>10 dmg</w:t>
+      </w:r>
+      <w:bookmarkStart w:id="0" w:name="_GoBack"/>
+      <w:bookmarkEnd w:id="0"/>
     </w:p>
     <w:p>
       <w:pPr>
@@ -11140,8 +11159,6 @@
         </w:rPr>
         <w:t>, Grey Palace</w:t>
       </w:r>
-      <w:bookmarkStart w:id="0" w:name="_GoBack"/>
-      <w:bookmarkEnd w:id="0"/>
     </w:p>
     <w:p>
       <w:pPr>
@@ -16917,7 +16934,7 @@
 </file>
 
 <file path=customXml/itemProps1.xml><?xml version="1.0" encoding="utf-8"?>
-<ds:datastoreItem xmlns:ds="http://schemas.openxmlformats.org/officeDocument/2006/customXml" ds:itemID="{8FC31BCC-CFF0-403F-A8FE-64A0197B8C48}">
+<ds:datastoreItem xmlns:ds="http://schemas.openxmlformats.org/officeDocument/2006/customXml" ds:itemID="{866D1DE0-2F82-4842-BFEB-335B60F0A66C}">
   <ds:schemaRefs>
     <ds:schemaRef ds:uri="http://schemas.openxmlformats.org/officeDocument/2006/bibliography"/>
   </ds:schemaRefs>

</xml_diff>